<commit_message>
Add FIK to layout
</commit_message>
<xml_diff>
--- a/StandardSalesInvoice.docx
+++ b/StandardSalesInvoice.docx
@@ -18,7 +18,7 @@
 
 <file path=customXML/item2.xml>��< ? x m l   v e r s i o n = " 1 . 0 "   e n c o d i n g = " u t f - 1 6 " ? >   
- < N a v W o r d R e p o r t X m l P a r t   x m l n s = " u r n : m i c r o s o f t - d y n a m i c s - n a v / r e p o r t s / S a l e s I n v o i c e B T _ 2 / 5 0 1 0 1 / " > + < N a v W o r d R e p o r t X m l P a r t   x m l n s = " u r n : m i c r o s o f t - d y n a m i c s - n a v / r e p o r t s / S a l e s I n v o i c e B T / 5 0 1 0 0 / " >   
      < H e a d e r >   
@@ -120,8 +120,6 @@
  
          < C o p y _ L b l > C o p y _ L b l < / C o p y _ L b l >   
-         < C u r r e n c y C o d e > C u r r e n c y C o d e < / C u r r e n c y C o d e > - 
          < C u s t o m e r A d d r e s s 1 > C u s t o m e r A d d r e s s 1 < / C u s t o m e r A d d r e s s 1 >   
          < C u s t o m e r A d d r e s s 2 > C u s t o m e r A d d r e s s 2 < / C u s t o m e r A d d r e s s 2 > @@ -140,8 +138,6 @@
  
          < C u s t o m e r N o _ L b l > C u s t o m e r N o _ L b l < / C u s t o m e r N o _ L b l >   
-         < C u s t o m e r N o _ L b l 2 > C u s t o m e r N o _ L b l 2 < / C u s t o m e r N o _ L b l 2 > - 
          < C u s t o m e r P o s t a l B a r C o d e > C u s t o m e r P o s t a l B a r C o d e < / C u s t o m e r P o s t a l B a r C o d e >   
          < D i s p l a y A d d i t i o n a l F e e N o t e > D i s p l a y A d d i t i o n a l F e e N o t e < / D i s p l a y A d d i t i o n a l F e e N o t e > @@ -154,12 +150,8 @@
  
          < D o c u m e n t N o _ L b l > D o c u m e n t N o _ L b l < / D o c u m e n t N o _ L b l >   
-         < D o c u m e n t N o _ L b l 2 > D o c u m e n t N o _ L b l 2 < / D o c u m e n t N o _ L b l 2 > - 
          < D o c u m e n t T i t l e _ L b l > D o c u m e n t T i t l e _ L b l < / D o c u m e n t T i t l e _ L b l >   
-         < D o c u m e n t T i t l e _ L b l 2 > D o c u m e n t T i t l e _ L b l 2 < / D o c u m e n t T i t l e _ L b l 2 > - 
          < D u e D a t e > D u e D a t e < / D u e D a t e >   
          < D u e D a t e _ L b l > D u e D a t e _ L b l < / D u e D a t e _ L b l > @@ -180,8 +172,6 @@
  
          < H o m e P a g e _ H e a d e r _ L b l > H o m e P a g e _ H e a d e r _ L b l < / H o m e P a g e _ H e a d e r _ L b l >   
-         < I n t e r e s t R a t e _ F i n a n c e C h a r g e T e r m s > I n t e r e s t R a t e _ F i n a n c e C h a r g e T e r m s < / I n t e r e s t R a t e _ F i n a n c e C h a r g e T e r m s > - 
          < I n v o i c e D i s c o u n t A m o u n t _ L b l > I n v o i c e D i s c o u n t A m o u n t _ L b l < / I n v o i c e D i s c o u n t A m o u n t _ L b l >   
          < I n v o i c e D i s c o u n t B a s e A m o u n t _ L b l > I n v o i c e D i s c o u n t B a s e A m o u n t _ L b l < / I n v o i c e D i s c o u n t B a s e A m o u n t _ L b l > @@ -194,10 +184,6 @@
  
          < L o c a l C u r r e n c y _ L b l > L o c a l C u r r e n c y _ L b l < / L o c a l C u r r e n c y _ L b l >   
-         < O C R R e f e r e n c e > O C R R e f e r e n c e < / O C R R e f e r e n c e > - 
-         < O C R R e f e r e n c e _ L b l > O C R R e f e r e n c e _ L b l < / O C R R e f e r e n c e _ L b l > - 
          < O r d e r N o > O r d e r N o < / O r d e r N o >   
          < O r d e r N o _ L b l > O r d e r N o _ L b l < / O r d e r N o _ L b l > @@ -330,10 +316,6 @@
  
          < L i n e >   
-             < A f t e r D u e D a t e _ L b l > A f t e r D u e D a t e _ L b l < / A f t e r D u e D a t e _ L b l > - 
-             < A m o u n t _ L b l > A m o u n t _ L b l < / A m o u n t _ L b l > - 
              < A m o u n t E x c l u d i n g V A T _ L i n e > A m o u n t E x c l u d i n g V A T _ L i n e < / A m o u n t E x c l u d i n g V A T _ L i n e >   
              < A m o u n t E x c l u d i n g V A T _ L i n e _ L b l > A m o u n t E x c l u d i n g V A T _ L i n e _ L b l < / A m o u n t E x c l u d i n g V A T _ L i n e _ L b l > @@ -342,16 +324,10 @@
  
              < A m o u n t I n c l u d i n g V A T _ L i n e _ L b l > A m o u n t I n c l u d i n g V A T _ L i n e _ L b l < / A m o u n t I n c l u d i n g V A T _ L i n e _ L b l >   
-             < B a n k P a y m e n t _ L b l > B a n k P a y m e n t _ L b l < / B a n k P a y m e n t _ L b l > - 
-             < C u s t A n d I n v o i c e N o _ L b l > C u s t A n d I n v o i c e N o _ L b l < / C u s t A n d I n v o i c e N o _ L b l > - 
              < D e s c r i p t i o n _ L i n e > D e s c r i p t i o n _ L i n e < / D e s c r i p t i o n _ L i n e >   
              < D e s c r i p t i o n _ L i n e _ L b l > D e s c r i p t i o n _ L i n e _ L b l < / D e s c r i p t i o n _ L i n e _ L b l >   
-             < I n t e r e s t T e r m s _ L b l > I n t e r e s t T e r m s _ L b l < / I n t e r e s t T e r m s _ L b l > - 
              < I t e m N o _ L i n e > I t e m N o _ L i n e < / I t e m N o _ L i n e >   
              < I t e m N o _ L i n e _ L b l > I t e m N o _ L i n e _ L b l < / I t e m N o _ L i n e _ L b l > @@ -382,10 +358,6 @@
  
              < L i n e N o _ L i n e > L i n e N o _ L i n e < / L i n e N o _ L i n e >   
-             < P a y m e n t T e r m s _ L b l > P a y m e n t T e r m s _ L b l < / P a y m e n t T e r m s _ L b l > - 
-             < P a y m e n t W i t h i n _ L b l > P a y m e n t W i t h i n _ L b l < / P a y m e n t W i t h i n _ L b l > - 
              < P r i c e _ L b l > P r i c e _ L b l < / P r i c e _ L b l >   
              < P r i c e P e r _ L b l > P r i c e P e r _ L b l < / P r i c e P e r _ L b l > @@ -399,14 +371,6 @@
              < S h i p m e n t D a t e _ L i n e > S h i p m e n t D a t e _ L i n e < / S h i p m e n t D a t e _ L i n e >   
              < S h i p m e n t D a t e _ L i n e _ L b l > S h i p m e n t D a t e _ L i n e _ L b l < / S h i p m e n t D a t e _ L i n e _ L b l > - 
-             < S u b t o t a l 1 _ L b l > S u b t o t a l 1 _ L b l < / S u b t o t a l 1 _ L b l > - 
-             < T e x t _ E x t e n d e d T e x t L i n e > T e x t _ E x t e n d e d T e x t L i n e < / T e x t _ E x t e n d e d T e x t L i n e > - 
-             < T e x t _ L b l > T e x t _ L b l < / T e x t _ L b l > - 
-             < T o t a l 1 _ L b l > T o t a l 1 _ L b l < / T o t a l 1 _ L b l >   
              < T r a n s H e a d e r A m o u n t > T r a n s H e a d e r A m o u n t < / T r a n s H e a d e r A m o u n t >   

</xml_diff>

<commit_message>
Nye rapporter, dimensioner på GL journal line.
</commit_message>
<xml_diff>
--- a/StandardSalesInvoice.docx
+++ b/StandardSalesInvoice.docx
@@ -18,7 +18,7 @@
 
 <file path=customXML/item2.xml>��< ? x m l   v e r s i o n = " 1 . 0 "   e n c o d i n g = " u t f - 1 6 " ? >   
- < N a v W o r d R e p o r t X m l P a r t   x m l n s = " u r n : m i c r o s o f t - d y n a m i c s - n a v / r e p o r t s / S a l e s I n v o i c e B T / 5 0 1 0 0 / " > + < N a v W o r d R e p o r t X m l P a r t   x m l n s = " u r n : m i c r o s o f t - d y n a m i c s - n a v / r e p o r t s / S a l e s I n v o i c e B T _ 2 / 5 0 1 0 1 / " >   
      < H e a d e r >   
@@ -120,6 +120,8 @@
  
          < C o p y _ L b l > C o p y _ L b l < / C o p y _ L b l >   
+         < C u r r e n c y C o d e > C u r r e n c y C o d e < / C u r r e n c y C o d e > + 
          < C u s t o m e r A d d r e s s 1 > C u s t o m e r A d d r e s s 1 < / C u s t o m e r A d d r e s s 1 >   
          < C u s t o m e r A d d r e s s 2 > C u s t o m e r A d d r e s s 2 < / C u s t o m e r A d d r e s s 2 > @@ -138,6 +140,8 @@
  
          < C u s t o m e r N o _ L b l > C u s t o m e r N o _ L b l < / C u s t o m e r N o _ L b l >   
+         < C u s t o m e r N o _ L b l 2 > C u s t o m e r N o _ L b l 2 < / C u s t o m e r N o _ L b l 2 > + 
          < C u s t o m e r P o s t a l B a r C o d e > C u s t o m e r P o s t a l B a r C o d e < / C u s t o m e r P o s t a l B a r C o d e >   
          < D i s p l a y A d d i t i o n a l F e e N o t e > D i s p l a y A d d i t i o n a l F e e N o t e < / D i s p l a y A d d i t i o n a l F e e N o t e > @@ -150,8 +154,12 @@
  
          < D o c u m e n t N o _ L b l > D o c u m e n t N o _ L b l < / D o c u m e n t N o _ L b l >   
+         < D o c u m e n t N o _ L b l 2 > D o c u m e n t N o _ L b l 2 < / D o c u m e n t N o _ L b l 2 > + 
          < D o c u m e n t T i t l e _ L b l > D o c u m e n t T i t l e _ L b l < / D o c u m e n t T i t l e _ L b l >   
+         < D o c u m e n t T i t l e _ L b l 2 > D o c u m e n t T i t l e _ L b l 2 < / D o c u m e n t T i t l e _ L b l 2 > + 
          < D u e D a t e > D u e D a t e < / D u e D a t e >   
          < D u e D a t e _ L b l > D u e D a t e _ L b l < / D u e D a t e _ L b l > @@ -172,6 +180,8 @@
  
          < H o m e P a g e _ H e a d e r _ L b l > H o m e P a g e _ H e a d e r _ L b l < / H o m e P a g e _ H e a d e r _ L b l >   
+         < I n t e r e s t R a t e _ F i n a n c e C h a r g e T e r m s > I n t e r e s t R a t e _ F i n a n c e C h a r g e T e r m s < / I n t e r e s t R a t e _ F i n a n c e C h a r g e T e r m s > + 
          < I n v o i c e D i s c o u n t A m o u n t _ L b l > I n v o i c e D i s c o u n t A m o u n t _ L b l < / I n v o i c e D i s c o u n t A m o u n t _ L b l >   
          < I n v o i c e D i s c o u n t B a s e A m o u n t _ L b l > I n v o i c e D i s c o u n t B a s e A m o u n t _ L b l < / I n v o i c e D i s c o u n t B a s e A m o u n t _ L b l > @@ -184,6 +194,10 @@
  
          < L o c a l C u r r e n c y _ L b l > L o c a l C u r r e n c y _ L b l < / L o c a l C u r r e n c y _ L b l >   
+         < O C R R e f e r e n c e > O C R R e f e r e n c e < / O C R R e f e r e n c e > + 
+         < O C R R e f e r e n c e _ L b l > O C R R e f e r e n c e _ L b l < / O C R R e f e r e n c e _ L b l > + 
          < O r d e r N o > O r d e r N o < / O r d e r N o >   
          < O r d e r N o _ L b l > O r d e r N o _ L b l < / O r d e r N o _ L b l > @@ -228,6 +242,8 @@
  
          < S a l e s P e r s o n N a m e > S a l e s P e r s o n N a m e < / S a l e s P e r s o n N a m e >   
+         < S e l l _ t o _ C u s t o m e r _ N a m e > S e l l _ t o _ C u s t o m e r _ N a m e < / S e l l _ t o _ C u s t o m e r _ N a m e > + 
          < S e l l T o C o n t a c t E m a i l > S e l l T o C o n t a c t E m a i l < / S e l l T o C o n t a c t E m a i l >   
          < S e l l T o C o n t a c t E m a i l L b l > S e l l T o C o n t a c t E m a i l L b l < / S e l l T o C o n t a c t E m a i l L b l > @@ -316,6 +332,10 @@
  
          < L i n e >   
+             < A f t e r D u e D a t e _ L b l > A f t e r D u e D a t e _ L b l < / A f t e r D u e D a t e _ L b l > + 
+             < A m o u n t _ L b l > A m o u n t _ L b l < / A m o u n t _ L b l > + 
              < A m o u n t E x c l u d i n g V A T _ L i n e > A m o u n t E x c l u d i n g V A T _ L i n e < / A m o u n t E x c l u d i n g V A T _ L i n e >   
              < A m o u n t E x c l u d i n g V A T _ L i n e _ L b l > A m o u n t E x c l u d i n g V A T _ L i n e _ L b l < / A m o u n t E x c l u d i n g V A T _ L i n e _ L b l > @@ -324,10 +344,16 @@
  
              < A m o u n t I n c l u d i n g V A T _ L i n e _ L b l > A m o u n t I n c l u d i n g V A T _ L i n e _ L b l < / A m o u n t I n c l u d i n g V A T _ L i n e _ L b l >   
+             < B a n k P a y m e n t _ L b l > B a n k P a y m e n t _ L b l < / B a n k P a y m e n t _ L b l > + 
+             < C u s t A n d I n v o i c e N o _ L b l > C u s t A n d I n v o i c e N o _ L b l < / C u s t A n d I n v o i c e N o _ L b l > + 
              < D e s c r i p t i o n _ L i n e > D e s c r i p t i o n _ L i n e < / D e s c r i p t i o n _ L i n e >   
              < D e s c r i p t i o n _ L i n e _ L b l > D e s c r i p t i o n _ L i n e _ L b l < / D e s c r i p t i o n _ L i n e _ L b l >   
+             < I n t e r e s t T e r m s _ L b l > I n t e r e s t T e r m s _ L b l < / I n t e r e s t T e r m s _ L b l > + 
              < I t e m N o _ L i n e > I t e m N o _ L i n e < / I t e m N o _ L i n e >   
              < I t e m N o _ L i n e _ L b l > I t e m N o _ L i n e _ L b l < / I t e m N o _ L i n e _ L b l > @@ -358,6 +384,10 @@
  
              < L i n e N o _ L i n e > L i n e N o _ L i n e < / L i n e N o _ L i n e >   
+             < P a y m e n t T e r m s _ L b l > P a y m e n t T e r m s _ L b l < / P a y m e n t T e r m s _ L b l > + 
+             < P a y m e n t W i t h i n _ L b l > P a y m e n t W i t h i n _ L b l < / P a y m e n t W i t h i n _ L b l > + 
              < P r i c e _ L b l > P r i c e _ L b l < / P r i c e _ L b l >   
              < P r i c e P e r _ L b l > P r i c e P e r _ L b l < / P r i c e P e r _ L b l > @@ -371,6 +401,14 @@
              < S h i p m e n t D a t e _ L i n e > S h i p m e n t D a t e _ L i n e < / S h i p m e n t D a t e _ L i n e >   
              < S h i p m e n t D a t e _ L i n e _ L b l > S h i p m e n t D a t e _ L i n e _ L b l < / S h i p m e n t D a t e _ L i n e _ L b l > + 
+             < S u b t o t a l 1 _ L b l > S u b t o t a l 1 _ L b l < / S u b t o t a l 1 _ L b l > + 
+             < T e x t _ E x t e n d e d T e x t L i n e > T e x t _ E x t e n d e d T e x t L i n e < / T e x t _ E x t e n d e d T e x t L i n e > + 
+             < T e x t _ L b l > T e x t _ L b l < / T e x t _ L b l > + 
+             < T o t a l 1 _ L b l > T o t a l 1 _ L b l < / T o t a l 1 _ L b l >   
              < T r a n s H e a d e r A m o u n t > T r a n s H e a d e r A m o u n t < / T r a n s H e a d e r A m o u n t >   

</xml_diff>